<commit_message>
Atualização da ata 26/03
</commit_message>
<xml_diff>
--- a/Atas.docx
+++ b/Atas.docx
@@ -372,18 +372,8 @@
                       <w:sz w:val="24"/>
                       <w:szCs w:val="24"/>
                     </w:rPr>
-                    <w:t xml:space="preserve">Pedro </w:t>
-                  </w:r>
-                  <w:proofErr w:type="spellStart"/>
-                  <w:r>
-                    <w:rPr>
-                      <w:rFonts w:asciiTheme="majorHAnsi" w:hAnsiTheme="majorHAnsi" w:cstheme="majorHAnsi"/>
-                      <w:sz w:val="24"/>
-                      <w:szCs w:val="24"/>
-                    </w:rPr>
-                    <w:t>Sarabando</w:t>
-                  </w:r>
-                  <w:proofErr w:type="spellEnd"/>
+                    <w:t>Pedro Sarabando</w:t>
+                  </w:r>
                 </w:p>
                 <w:p>
                   <w:pPr>
@@ -754,18 +744,8 @@
                       <w:sz w:val="24"/>
                       <w:szCs w:val="24"/>
                     </w:rPr>
-                    <w:t xml:space="preserve">Pedro </w:t>
-                  </w:r>
-                  <w:proofErr w:type="spellStart"/>
-                  <w:r>
-                    <w:rPr>
-                      <w:rFonts w:asciiTheme="majorHAnsi" w:hAnsiTheme="majorHAnsi" w:cstheme="majorHAnsi"/>
-                      <w:sz w:val="24"/>
-                      <w:szCs w:val="24"/>
-                    </w:rPr>
-                    <w:t>Sarabando</w:t>
-                  </w:r>
-                  <w:proofErr w:type="spellEnd"/>
+                    <w:t>Pedro Sarabando</w:t>
+                  </w:r>
                 </w:p>
                 <w:p>
                   <w:pPr>
@@ -970,25 +950,7 @@
                       <w:sz w:val="24"/>
                       <w:szCs w:val="24"/>
                     </w:rPr>
-                    <w:t xml:space="preserve">Foi discutido em reunião ideias para as telas do CRUD, divisão de tarefas, protótipo, documentação e </w:t>
-                  </w:r>
-                  <w:proofErr w:type="spellStart"/>
-                  <w:r>
-                    <w:rPr>
-                      <w:rFonts w:asciiTheme="majorHAnsi" w:hAnsiTheme="majorHAnsi" w:cstheme="majorHAnsi"/>
-                      <w:sz w:val="24"/>
-                      <w:szCs w:val="24"/>
-                    </w:rPr>
-                    <w:t>storyboard</w:t>
-                  </w:r>
-                  <w:proofErr w:type="spellEnd"/>
-                  <w:r>
-                    <w:rPr>
-                      <w:rFonts w:asciiTheme="majorHAnsi" w:hAnsiTheme="majorHAnsi" w:cstheme="majorHAnsi"/>
-                      <w:sz w:val="24"/>
-                      <w:szCs w:val="24"/>
-                    </w:rPr>
-                    <w:t>.</w:t>
+                    <w:t>Foi discutido em reunião ideias para as telas do CRUD, divisão de tarefas, protótipo, documentação e storyboard.</w:t>
                   </w:r>
                 </w:p>
               </w:tc>
@@ -1124,18 +1086,8 @@
                       <w:sz w:val="24"/>
                       <w:szCs w:val="24"/>
                     </w:rPr>
-                    <w:t xml:space="preserve">Pedro </w:t>
-                  </w:r>
-                  <w:proofErr w:type="spellStart"/>
-                  <w:r>
-                    <w:rPr>
-                      <w:rFonts w:asciiTheme="majorHAnsi" w:hAnsiTheme="majorHAnsi" w:cstheme="majorHAnsi"/>
-                      <w:sz w:val="24"/>
-                      <w:szCs w:val="24"/>
-                    </w:rPr>
-                    <w:t>Sarabando</w:t>
-                  </w:r>
-                  <w:proofErr w:type="spellEnd"/>
+                    <w:t>Pedro Sarabando</w:t>
+                  </w:r>
                 </w:p>
                 <w:p>
                   <w:pPr>
@@ -1475,18 +1427,8 @@
                       <w:sz w:val="24"/>
                       <w:szCs w:val="24"/>
                     </w:rPr>
-                    <w:t xml:space="preserve">Pedro </w:t>
-                  </w:r>
-                  <w:proofErr w:type="spellStart"/>
-                  <w:r>
-                    <w:rPr>
-                      <w:rFonts w:asciiTheme="majorHAnsi" w:hAnsiTheme="majorHAnsi" w:cstheme="majorHAnsi"/>
-                      <w:sz w:val="24"/>
-                      <w:szCs w:val="24"/>
-                    </w:rPr>
-                    <w:t>Sarabando</w:t>
-                  </w:r>
-                  <w:proofErr w:type="spellEnd"/>
+                    <w:t>Pedro Sarabando</w:t>
+                  </w:r>
                 </w:p>
                 <w:p>
                   <w:pPr>
@@ -1785,6 +1727,14 @@
                       <w:szCs w:val="24"/>
                     </w:rPr>
                   </w:pPr>
+                  <w:r>
+                    <w:rPr>
+                      <w:rFonts w:asciiTheme="majorHAnsi" w:hAnsiTheme="majorHAnsi" w:cstheme="majorHAnsi"/>
+                      <w:sz w:val="24"/>
+                      <w:szCs w:val="24"/>
+                    </w:rPr>
+                    <w:t>26/03/2024</w:t>
+                  </w:r>
                 </w:p>
                 <w:p>
                   <w:pPr>
@@ -1810,6 +1760,96 @@
                 <w:p>
                   <w:pPr>
                     <w:jc w:val="center"/>
+                    <w:rPr>
+                      <w:rFonts w:asciiTheme="majorHAnsi" w:hAnsiTheme="majorHAnsi" w:cstheme="majorHAnsi"/>
+                      <w:sz w:val="24"/>
+                      <w:szCs w:val="24"/>
+                    </w:rPr>
+                  </w:pPr>
+                  <w:r>
+                    <w:rPr>
+                      <w:rFonts w:asciiTheme="majorHAnsi" w:hAnsiTheme="majorHAnsi" w:cstheme="majorHAnsi"/>
+                      <w:sz w:val="24"/>
+                      <w:szCs w:val="24"/>
+                    </w:rPr>
+                    <w:t>Gabriela Severino</w:t>
+                  </w:r>
+                </w:p>
+                <w:p>
+                  <w:pPr>
+                    <w:jc w:val="center"/>
+                    <w:rPr>
+                      <w:rFonts w:asciiTheme="majorHAnsi" w:hAnsiTheme="majorHAnsi" w:cstheme="majorHAnsi"/>
+                      <w:sz w:val="24"/>
+                      <w:szCs w:val="24"/>
+                    </w:rPr>
+                  </w:pPr>
+                  <w:r>
+                    <w:rPr>
+                      <w:rFonts w:asciiTheme="majorHAnsi" w:hAnsiTheme="majorHAnsi" w:cstheme="majorHAnsi"/>
+                      <w:sz w:val="24"/>
+                      <w:szCs w:val="24"/>
+                    </w:rPr>
+                    <w:t>Nathalia Florencio</w:t>
+                  </w:r>
+                </w:p>
+                <w:p>
+                  <w:pPr>
+                    <w:jc w:val="center"/>
+                    <w:rPr>
+                      <w:rFonts w:asciiTheme="majorHAnsi" w:hAnsiTheme="majorHAnsi" w:cstheme="majorHAnsi"/>
+                      <w:sz w:val="24"/>
+                      <w:szCs w:val="24"/>
+                    </w:rPr>
+                  </w:pPr>
+                  <w:r>
+                    <w:rPr>
+                      <w:rFonts w:asciiTheme="majorHAnsi" w:hAnsiTheme="majorHAnsi" w:cstheme="majorHAnsi"/>
+                      <w:sz w:val="24"/>
+                      <w:szCs w:val="24"/>
+                    </w:rPr>
+                    <w:t>Pedro Sarabando</w:t>
+                  </w:r>
+                </w:p>
+                <w:p>
+                  <w:pPr>
+                    <w:jc w:val="center"/>
+                    <w:rPr>
+                      <w:rFonts w:asciiTheme="majorHAnsi" w:hAnsiTheme="majorHAnsi" w:cstheme="majorHAnsi"/>
+                      <w:sz w:val="24"/>
+                      <w:szCs w:val="24"/>
+                    </w:rPr>
+                  </w:pPr>
+                  <w:r>
+                    <w:rPr>
+                      <w:rFonts w:asciiTheme="majorHAnsi" w:hAnsiTheme="majorHAnsi" w:cstheme="majorHAnsi"/>
+                      <w:sz w:val="24"/>
+                      <w:szCs w:val="24"/>
+                    </w:rPr>
+                    <w:t>Yuri</w:t>
+                  </w:r>
+                </w:p>
+                <w:p>
+                  <w:pPr>
+                    <w:jc w:val="center"/>
+                    <w:rPr>
+                      <w:rFonts w:asciiTheme="majorHAnsi" w:hAnsiTheme="majorHAnsi" w:cstheme="majorHAnsi"/>
+                      <w:sz w:val="24"/>
+                      <w:szCs w:val="24"/>
+                    </w:rPr>
+                  </w:pPr>
+                  <w:r>
+                    <w:rPr>
+                      <w:rFonts w:asciiTheme="majorHAnsi" w:hAnsiTheme="majorHAnsi" w:cstheme="majorHAnsi"/>
+                      <w:sz w:val="24"/>
+                      <w:szCs w:val="24"/>
+                    </w:rPr>
+                    <w:t>Luiz Fernando</w:t>
+                  </w:r>
+                </w:p>
+                <w:p>
+                  <w:pPr>
+                    <w:jc w:val="center"/>
                   </w:pPr>
                 </w:p>
               </w:tc>
@@ -1830,15 +1870,30 @@
                     <w:jc w:val="center"/>
                     <w:rPr>
                       <w:rFonts w:asciiTheme="majorHAnsi" w:hAnsiTheme="majorHAnsi" w:cstheme="majorHAnsi"/>
-                      <w:b/>
-                      <w:bCs/>
-                      <w:sz w:val="24"/>
-                      <w:szCs w:val="24"/>
-                    </w:rPr>
-                  </w:pPr>
-                  <w:r>
-                    <w:t>--</w:t>
-                  </w:r>
+                      <w:sz w:val="24"/>
+                      <w:szCs w:val="24"/>
+                    </w:rPr>
+                  </w:pPr>
+                  <w:r>
+                    <w:rPr>
+                      <w:rFonts w:asciiTheme="majorHAnsi" w:hAnsiTheme="majorHAnsi" w:cstheme="majorHAnsi"/>
+                      <w:sz w:val="24"/>
+                      <w:szCs w:val="24"/>
+                    </w:rPr>
+                    <w:t>Pedro Henrique</w:t>
+                  </w:r>
+                </w:p>
+                <w:p>
+                  <w:pPr>
+                    <w:jc w:val="center"/>
+                    <w:rPr>
+                      <w:rFonts w:asciiTheme="majorHAnsi" w:hAnsiTheme="majorHAnsi" w:cstheme="majorHAnsi"/>
+                      <w:b/>
+                      <w:bCs/>
+                      <w:sz w:val="24"/>
+                      <w:szCs w:val="24"/>
+                    </w:rPr>
+                  </w:pPr>
                 </w:p>
               </w:tc>
               <w:tc>
@@ -1863,33 +1918,33 @@
                       <w:szCs w:val="24"/>
                     </w:rPr>
                   </w:pPr>
-                </w:p>
-                <w:p>
-                  <w:pPr>
-                    <w:rPr>
-                      <w:rFonts w:asciiTheme="majorHAnsi" w:hAnsiTheme="majorHAnsi" w:cstheme="majorHAnsi"/>
-                      <w:sz w:val="24"/>
-                      <w:szCs w:val="24"/>
-                    </w:rPr>
-                  </w:pPr>
-                </w:p>
-                <w:p>
-                  <w:pPr>
-                    <w:jc w:val="center"/>
-                    <w:rPr>
-                      <w:rFonts w:asciiTheme="majorHAnsi" w:hAnsiTheme="majorHAnsi" w:cstheme="majorHAnsi"/>
-                      <w:sz w:val="24"/>
-                      <w:szCs w:val="24"/>
-                    </w:rPr>
-                  </w:pPr>
-                  <w:r>
-                    <w:rPr>
-                      <w:rFonts w:asciiTheme="majorHAnsi" w:hAnsiTheme="majorHAnsi" w:cstheme="majorHAnsi"/>
-                      <w:sz w:val="24"/>
-                      <w:szCs w:val="24"/>
-                    </w:rPr>
-                    <w:t>--</w:t>
-                  </w:r>
+                  <w:r>
+                    <w:rPr>
+                      <w:rFonts w:asciiTheme="majorHAnsi" w:hAnsiTheme="majorHAnsi" w:cstheme="majorHAnsi"/>
+                      <w:sz w:val="24"/>
+                      <w:szCs w:val="24"/>
+                    </w:rPr>
+                    <w:t>Estava em reunião de trabalho no interior de SO, por esse motivo não conseguiu chegar a tempo</w:t>
+                  </w:r>
+                </w:p>
+                <w:p>
+                  <w:pPr>
+                    <w:rPr>
+                      <w:rFonts w:asciiTheme="majorHAnsi" w:hAnsiTheme="majorHAnsi" w:cstheme="majorHAnsi"/>
+                      <w:sz w:val="24"/>
+                      <w:szCs w:val="24"/>
+                    </w:rPr>
+                  </w:pPr>
+                </w:p>
+                <w:p>
+                  <w:pPr>
+                    <w:jc w:val="center"/>
+                    <w:rPr>
+                      <w:rFonts w:asciiTheme="majorHAnsi" w:hAnsiTheme="majorHAnsi" w:cstheme="majorHAnsi"/>
+                      <w:sz w:val="24"/>
+                      <w:szCs w:val="24"/>
+                    </w:rPr>
+                  </w:pPr>
                 </w:p>
               </w:tc>
               <w:tc>
@@ -1906,6 +1961,32 @@
                   <w:pPr>
                     <w:jc w:val="center"/>
                   </w:pPr>
+                </w:p>
+                <w:p>
+                  <w:pPr>
+                    <w:jc w:val="center"/>
+                    <w:rPr>
+                      <w:rFonts w:asciiTheme="majorHAnsi" w:hAnsiTheme="majorHAnsi" w:cstheme="majorHAnsi"/>
+                      <w:sz w:val="24"/>
+                      <w:szCs w:val="24"/>
+                    </w:rPr>
+                  </w:pPr>
+                  <w:r>
+                    <w:rPr>
+                      <w:rFonts w:asciiTheme="majorHAnsi" w:hAnsiTheme="majorHAnsi" w:cstheme="majorHAnsi"/>
+                      <w:sz w:val="24"/>
+                      <w:szCs w:val="24"/>
+                    </w:rPr>
+                    <w:t xml:space="preserve"> Foi feita a retro onde todos levantaram pontos positivos e negativos da primeira Sprint e principalmente pontos a </w:t>
+                  </w:r>
+                  <w:r>
+                    <w:rPr>
+                      <w:rFonts w:asciiTheme="majorHAnsi" w:hAnsiTheme="majorHAnsi" w:cstheme="majorHAnsi"/>
+                      <w:sz w:val="24"/>
+                      <w:szCs w:val="24"/>
+                    </w:rPr>
+                    <w:t xml:space="preserve">melhorar . </w:t>
+                  </w:r>
                 </w:p>
                 <w:p>
                   <w:pPr>

</xml_diff>

<commit_message>
ata atualziadacom a daily
</commit_message>
<xml_diff>
--- a/Atas.docx
+++ b/Atas.docx
@@ -2033,6 +2033,14 @@
                       <w:szCs w:val="24"/>
                     </w:rPr>
                   </w:pPr>
+                  <w:r>
+                    <w:rPr>
+                      <w:rFonts w:asciiTheme="majorHAnsi" w:hAnsiTheme="majorHAnsi" w:cstheme="majorHAnsi"/>
+                      <w:sz w:val="24"/>
+                      <w:szCs w:val="24"/>
+                    </w:rPr>
+                    <w:t>30/04/2024</w:t>
+                  </w:r>
                 </w:p>
               </w:tc>
               <w:tc>
@@ -2043,6 +2051,124 @@
                 <w:p>
                   <w:pPr>
                     <w:jc w:val="center"/>
+                    <w:rPr>
+                      <w:rFonts w:asciiTheme="majorHAnsi" w:hAnsiTheme="majorHAnsi" w:cstheme="majorHAnsi"/>
+                      <w:sz w:val="24"/>
+                      <w:szCs w:val="24"/>
+                    </w:rPr>
+                  </w:pPr>
+                </w:p>
+                <w:p>
+                  <w:pPr>
+                    <w:jc w:val="center"/>
+                    <w:rPr>
+                      <w:rFonts w:asciiTheme="majorHAnsi" w:hAnsiTheme="majorHAnsi" w:cstheme="majorHAnsi"/>
+                      <w:sz w:val="24"/>
+                      <w:szCs w:val="24"/>
+                    </w:rPr>
+                  </w:pPr>
+                  <w:r>
+                    <w:rPr>
+                      <w:rFonts w:asciiTheme="majorHAnsi" w:hAnsiTheme="majorHAnsi" w:cstheme="majorHAnsi"/>
+                      <w:sz w:val="24"/>
+                      <w:szCs w:val="24"/>
+                    </w:rPr>
+                    <w:t>Gabriela Severino</w:t>
+                  </w:r>
+                </w:p>
+                <w:p>
+                  <w:pPr>
+                    <w:jc w:val="center"/>
+                    <w:rPr>
+                      <w:rFonts w:asciiTheme="majorHAnsi" w:hAnsiTheme="majorHAnsi" w:cstheme="majorHAnsi"/>
+                      <w:sz w:val="24"/>
+                      <w:szCs w:val="24"/>
+                    </w:rPr>
+                  </w:pPr>
+                  <w:r>
+                    <w:rPr>
+                      <w:rFonts w:asciiTheme="majorHAnsi" w:hAnsiTheme="majorHAnsi" w:cstheme="majorHAnsi"/>
+                      <w:sz w:val="24"/>
+                      <w:szCs w:val="24"/>
+                    </w:rPr>
+                    <w:t>Nathalia Florencio</w:t>
+                  </w:r>
+                </w:p>
+                <w:p>
+                  <w:pPr>
+                    <w:jc w:val="center"/>
+                    <w:rPr>
+                      <w:rFonts w:asciiTheme="majorHAnsi" w:hAnsiTheme="majorHAnsi" w:cstheme="majorHAnsi"/>
+                      <w:sz w:val="24"/>
+                      <w:szCs w:val="24"/>
+                    </w:rPr>
+                  </w:pPr>
+                  <w:r>
+                    <w:rPr>
+                      <w:rFonts w:asciiTheme="majorHAnsi" w:hAnsiTheme="majorHAnsi" w:cstheme="majorHAnsi"/>
+                      <w:sz w:val="24"/>
+                      <w:szCs w:val="24"/>
+                    </w:rPr>
+                    <w:t>Pedro Sarabando</w:t>
+                  </w:r>
+                </w:p>
+                <w:p>
+                  <w:pPr>
+                    <w:jc w:val="center"/>
+                    <w:rPr>
+                      <w:rFonts w:asciiTheme="majorHAnsi" w:hAnsiTheme="majorHAnsi" w:cstheme="majorHAnsi"/>
+                      <w:sz w:val="24"/>
+                      <w:szCs w:val="24"/>
+                    </w:rPr>
+                  </w:pPr>
+                  <w:r>
+                    <w:rPr>
+                      <w:rFonts w:asciiTheme="majorHAnsi" w:hAnsiTheme="majorHAnsi" w:cstheme="majorHAnsi"/>
+                      <w:sz w:val="24"/>
+                      <w:szCs w:val="24"/>
+                    </w:rPr>
+                    <w:t>Pedro Henrique</w:t>
+                  </w:r>
+                </w:p>
+                <w:p>
+                  <w:pPr>
+                    <w:jc w:val="center"/>
+                    <w:rPr>
+                      <w:rFonts w:asciiTheme="majorHAnsi" w:hAnsiTheme="majorHAnsi" w:cstheme="majorHAnsi"/>
+                      <w:sz w:val="24"/>
+                      <w:szCs w:val="24"/>
+                    </w:rPr>
+                  </w:pPr>
+                  <w:r>
+                    <w:rPr>
+                      <w:rFonts w:asciiTheme="majorHAnsi" w:hAnsiTheme="majorHAnsi" w:cstheme="majorHAnsi"/>
+                      <w:sz w:val="24"/>
+                      <w:szCs w:val="24"/>
+                    </w:rPr>
+                    <w:t>Yuri</w:t>
+                  </w:r>
+                </w:p>
+                <w:p>
+                  <w:pPr>
+                    <w:jc w:val="center"/>
+                    <w:rPr>
+                      <w:rFonts w:asciiTheme="majorHAnsi" w:hAnsiTheme="majorHAnsi" w:cstheme="majorHAnsi"/>
+                      <w:sz w:val="24"/>
+                      <w:szCs w:val="24"/>
+                    </w:rPr>
+                  </w:pPr>
+                  <w:r>
+                    <w:rPr>
+                      <w:rFonts w:asciiTheme="majorHAnsi" w:hAnsiTheme="majorHAnsi" w:cstheme="majorHAnsi"/>
+                      <w:sz w:val="24"/>
+                      <w:szCs w:val="24"/>
+                    </w:rPr>
+                    <w:t>Luiz Fernando</w:t>
+                  </w:r>
+                </w:p>
+                <w:p>
+                  <w:pPr>
+                    <w:jc w:val="center"/>
                   </w:pPr>
                 </w:p>
               </w:tc>
@@ -2118,6 +2244,382 @@
                     <w:jc w:val="center"/>
                   </w:pPr>
                 </w:p>
+                <w:p>
+                  <w:pPr>
+                    <w:jc w:val="center"/>
+                    <w:rPr>
+                      <w:rFonts w:asciiTheme="majorHAnsi" w:hAnsiTheme="majorHAnsi" w:cstheme="majorHAnsi"/>
+                      <w:sz w:val="24"/>
+                      <w:szCs w:val="24"/>
+                    </w:rPr>
+                  </w:pPr>
+                  <w:r>
+                    <w:rPr>
+                      <w:rFonts w:asciiTheme="majorHAnsi" w:hAnsiTheme="majorHAnsi" w:cstheme="majorHAnsi"/>
+                      <w:sz w:val="24"/>
+                      <w:szCs w:val="24"/>
+                    </w:rPr>
+                    <w:t>Planejamento da Sprint 2ª</w:t>
+                  </w:r>
+                </w:p>
+                <w:p>
+                  <w:pPr>
+                    <w:jc w:val="center"/>
+                    <w:rPr>
+                      <w:rFonts w:asciiTheme="majorHAnsi" w:hAnsiTheme="majorHAnsi" w:cstheme="majorHAnsi"/>
+                      <w:sz w:val="24"/>
+                      <w:szCs w:val="24"/>
+                    </w:rPr>
+                  </w:pPr>
+                  <w:r>
+                    <w:rPr>
+                      <w:rFonts w:asciiTheme="majorHAnsi" w:hAnsiTheme="majorHAnsi" w:cstheme="majorHAnsi"/>
+                      <w:sz w:val="24"/>
+                      <w:szCs w:val="24"/>
+                    </w:rPr>
+                    <w:t>Divisão de tasks e tempo estimado para entrega</w:t>
+                  </w:r>
+                </w:p>
+                <w:p/>
+              </w:tc>
+            </w:tr>
+            <w:tr>
+              <w:trPr>
+                <w:trHeight w:val="1797"/>
+              </w:trPr>
+              <w:tc>
+                <w:tcPr>
+                  <w:tcW w:w="1545" w:type="dxa"/>
+                  <w:shd w:val="clear" w:color="auto" w:fill="FFFFFF" w:themeFill="background1"/>
+                </w:tcPr>
+                <w:p>
+                  <w:pPr>
+                    <w:jc w:val="center"/>
+                    <w:rPr>
+                      <w:rFonts w:asciiTheme="majorHAnsi" w:hAnsiTheme="majorHAnsi" w:cstheme="majorHAnsi"/>
+                      <w:sz w:val="24"/>
+                      <w:szCs w:val="24"/>
+                    </w:rPr>
+                  </w:pPr>
+                </w:p>
+                <w:p>
+                  <w:pPr>
+                    <w:jc w:val="center"/>
+                    <w:rPr>
+                      <w:rFonts w:asciiTheme="majorHAnsi" w:hAnsiTheme="majorHAnsi" w:cstheme="majorHAnsi"/>
+                      <w:sz w:val="24"/>
+                      <w:szCs w:val="24"/>
+                    </w:rPr>
+                  </w:pPr>
+                </w:p>
+                <w:p>
+                  <w:pPr>
+                    <w:jc w:val="center"/>
+                    <w:rPr>
+                      <w:rFonts w:asciiTheme="majorHAnsi" w:hAnsiTheme="majorHAnsi" w:cstheme="majorHAnsi"/>
+                      <w:sz w:val="24"/>
+                      <w:szCs w:val="24"/>
+                    </w:rPr>
+                  </w:pPr>
+                  <w:r>
+                    <w:rPr>
+                      <w:rFonts w:asciiTheme="majorHAnsi" w:hAnsiTheme="majorHAnsi" w:cstheme="majorHAnsi"/>
+                      <w:sz w:val="24"/>
+                      <w:szCs w:val="24"/>
+                    </w:rPr>
+                    <w:t>17/03/2024</w:t>
+                  </w:r>
+                </w:p>
+              </w:tc>
+              <w:tc>
+                <w:tcPr>
+                  <w:tcW w:w="2337" w:type="dxa"/>
+                  <w:shd w:val="clear" w:color="auto" w:fill="FFFFFF" w:themeFill="background1"/>
+                </w:tcPr>
+                <w:p>
+                  <w:pPr>
+                    <w:jc w:val="center"/>
+                  </w:pPr>
+                </w:p>
+                <w:p>
+                  <w:pPr>
+                    <w:jc w:val="center"/>
+                    <w:rPr>
+                      <w:rFonts w:asciiTheme="majorHAnsi" w:hAnsiTheme="majorHAnsi" w:cstheme="majorHAnsi"/>
+                      <w:sz w:val="24"/>
+                      <w:szCs w:val="24"/>
+                    </w:rPr>
+                  </w:pPr>
+                  <w:r>
+                    <w:rPr>
+                      <w:rFonts w:asciiTheme="majorHAnsi" w:hAnsiTheme="majorHAnsi" w:cstheme="majorHAnsi"/>
+                      <w:sz w:val="24"/>
+                      <w:szCs w:val="24"/>
+                    </w:rPr>
+                    <w:t>Nathalia Florencio</w:t>
+                  </w:r>
+                </w:p>
+                <w:p>
+                  <w:pPr>
+                    <w:jc w:val="center"/>
+                    <w:rPr>
+                      <w:rFonts w:asciiTheme="majorHAnsi" w:hAnsiTheme="majorHAnsi" w:cstheme="majorHAnsi"/>
+                      <w:sz w:val="24"/>
+                      <w:szCs w:val="24"/>
+                    </w:rPr>
+                  </w:pPr>
+                  <w:r>
+                    <w:rPr>
+                      <w:rFonts w:asciiTheme="majorHAnsi" w:hAnsiTheme="majorHAnsi" w:cstheme="majorHAnsi"/>
+                      <w:sz w:val="24"/>
+                      <w:szCs w:val="24"/>
+                    </w:rPr>
+                    <w:t>Pedro Sarabando</w:t>
+                  </w:r>
+                </w:p>
+                <w:p>
+                  <w:pPr>
+                    <w:jc w:val="center"/>
+                    <w:rPr>
+                      <w:rFonts w:asciiTheme="majorHAnsi" w:hAnsiTheme="majorHAnsi" w:cstheme="majorHAnsi"/>
+                      <w:sz w:val="24"/>
+                      <w:szCs w:val="24"/>
+                    </w:rPr>
+                  </w:pPr>
+                  <w:r>
+                    <w:rPr>
+                      <w:rFonts w:asciiTheme="majorHAnsi" w:hAnsiTheme="majorHAnsi" w:cstheme="majorHAnsi"/>
+                      <w:sz w:val="24"/>
+                      <w:szCs w:val="24"/>
+                    </w:rPr>
+                    <w:t>Pedro Henrique</w:t>
+                  </w:r>
+                </w:p>
+                <w:p>
+                  <w:pPr>
+                    <w:jc w:val="center"/>
+                    <w:rPr>
+                      <w:rFonts w:asciiTheme="majorHAnsi" w:hAnsiTheme="majorHAnsi" w:cstheme="majorHAnsi"/>
+                      <w:sz w:val="24"/>
+                      <w:szCs w:val="24"/>
+                    </w:rPr>
+                  </w:pPr>
+                  <w:r>
+                    <w:rPr>
+                      <w:rFonts w:asciiTheme="majorHAnsi" w:hAnsiTheme="majorHAnsi" w:cstheme="majorHAnsi"/>
+                      <w:sz w:val="24"/>
+                      <w:szCs w:val="24"/>
+                    </w:rPr>
+                    <w:t>Yuri</w:t>
+                  </w:r>
+                </w:p>
+                <w:p>
+                  <w:pPr>
+                    <w:jc w:val="center"/>
+                  </w:pPr>
+                </w:p>
+              </w:tc>
+              <w:tc>
+                <w:tcPr>
+                  <w:tcW w:w="1806" w:type="dxa"/>
+                  <w:shd w:val="clear" w:color="auto" w:fill="FFFFFF" w:themeFill="background1"/>
+                </w:tcPr>
+                <w:p/>
+                <w:p/>
+                <w:p>
+                  <w:pPr>
+                    <w:jc w:val="center"/>
+                    <w:rPr>
+                      <w:rFonts w:asciiTheme="majorHAnsi" w:hAnsiTheme="majorHAnsi" w:cstheme="majorHAnsi"/>
+                      <w:sz w:val="24"/>
+                      <w:szCs w:val="24"/>
+                    </w:rPr>
+                  </w:pPr>
+                  <w:r>
+                    <w:rPr>
+                      <w:rFonts w:asciiTheme="majorHAnsi" w:hAnsiTheme="majorHAnsi" w:cstheme="majorHAnsi"/>
+                      <w:sz w:val="24"/>
+                      <w:szCs w:val="24"/>
+                    </w:rPr>
+                    <w:t>Gabriela Severino</w:t>
+                  </w:r>
+                </w:p>
+                <w:p>
+                  <w:pPr>
+                    <w:jc w:val="center"/>
+                    <w:rPr>
+                      <w:rFonts w:asciiTheme="majorHAnsi" w:hAnsiTheme="majorHAnsi" w:cstheme="majorHAnsi"/>
+                      <w:sz w:val="24"/>
+                      <w:szCs w:val="24"/>
+                    </w:rPr>
+                  </w:pPr>
+                  <w:r>
+                    <w:rPr>
+                      <w:rFonts w:asciiTheme="majorHAnsi" w:hAnsiTheme="majorHAnsi" w:cstheme="majorHAnsi"/>
+                      <w:sz w:val="24"/>
+                      <w:szCs w:val="24"/>
+                    </w:rPr>
+                    <w:t>Luiz Fernando</w:t>
+                  </w:r>
+                </w:p>
+                <w:p>
+                  <w:pPr>
+                    <w:jc w:val="center"/>
+                    <w:rPr>
+                      <w:rFonts w:asciiTheme="majorHAnsi" w:hAnsiTheme="majorHAnsi" w:cstheme="majorHAnsi"/>
+                      <w:sz w:val="24"/>
+                      <w:szCs w:val="24"/>
+                    </w:rPr>
+                  </w:pPr>
+                </w:p>
+                <w:p/>
+              </w:tc>
+              <w:tc>
+                <w:tcPr>
+                  <w:tcW w:w="1876" w:type="dxa"/>
+                  <w:shd w:val="clear" w:color="auto" w:fill="FFFFFF" w:themeFill="background1"/>
+                </w:tcPr>
+                <w:p>
+                  <w:pPr>
+                    <w:rPr>
+                      <w:rFonts w:asciiTheme="majorHAnsi" w:hAnsiTheme="majorHAnsi" w:cstheme="majorHAnsi"/>
+                      <w:sz w:val="24"/>
+                      <w:szCs w:val="24"/>
+                    </w:rPr>
+                  </w:pPr>
+                </w:p>
+                <w:p>
+                  <w:pPr>
+                    <w:rPr>
+                      <w:rFonts w:asciiTheme="majorHAnsi" w:hAnsiTheme="majorHAnsi" w:cstheme="majorHAnsi"/>
+                      <w:sz w:val="24"/>
+                      <w:szCs w:val="24"/>
+                    </w:rPr>
+                  </w:pPr>
+                </w:p>
+                <w:p>
+                  <w:pPr>
+                    <w:rPr>
+                      <w:rFonts w:asciiTheme="majorHAnsi" w:hAnsiTheme="majorHAnsi" w:cstheme="majorHAnsi"/>
+                      <w:sz w:val="24"/>
+                      <w:szCs w:val="24"/>
+                    </w:rPr>
+                  </w:pPr>
+                  <w:r>
+                    <w:rPr>
+                      <w:rFonts w:asciiTheme="majorHAnsi" w:hAnsiTheme="majorHAnsi" w:cstheme="majorHAnsi"/>
+                      <w:sz w:val="24"/>
+                      <w:szCs w:val="24"/>
+                    </w:rPr>
+                    <w:t>Não chegarama tempo da da</w:t>
+                  </w:r>
+                  <w:r>
+                    <w:rPr>
+                      <w:rFonts w:asciiTheme="majorHAnsi" w:hAnsiTheme="majorHAnsi" w:cstheme="majorHAnsi"/>
+                      <w:sz w:val="24"/>
+                      <w:szCs w:val="24"/>
+                    </w:rPr>
+                    <w:t>ily</w:t>
+                  </w:r>
+                </w:p>
+              </w:tc>
+              <w:tc>
+                <w:tcPr>
+                  <w:tcW w:w="4061" w:type="dxa"/>
+                  <w:shd w:val="clear" w:color="auto" w:fill="FFFFFF" w:themeFill="background1"/>
+                </w:tcPr>
+                <w:p>
+                  <w:pPr>
+                    <w:jc w:val="center"/>
+                  </w:pPr>
+                </w:p>
+                <w:p>
+                  <w:pPr>
+                    <w:jc w:val="center"/>
+                    <w:rPr>
+                      <w:rFonts w:asciiTheme="majorHAnsi" w:hAnsiTheme="majorHAnsi" w:cstheme="majorHAnsi"/>
+                      <w:sz w:val="24"/>
+                      <w:szCs w:val="24"/>
+                    </w:rPr>
+                  </w:pPr>
+                  <w:r>
+                    <w:rPr>
+                      <w:rFonts w:asciiTheme="majorHAnsi" w:hAnsiTheme="majorHAnsi" w:cstheme="majorHAnsi"/>
+                      <w:sz w:val="24"/>
+                      <w:szCs w:val="24"/>
+                    </w:rPr>
+                    <w:t xml:space="preserve">Daily feita, nenhum dos integrantes tem dúvidas até o momento e </w:t>
+                  </w:r>
+                  <w:r>
+                    <w:rPr>
+                      <w:rFonts w:asciiTheme="majorHAnsi" w:hAnsiTheme="majorHAnsi" w:cstheme="majorHAnsi"/>
+                      <w:sz w:val="24"/>
+                      <w:szCs w:val="24"/>
+                    </w:rPr>
+                    <w:t>as tarefas estão em andamento</w:t>
+                  </w:r>
+                </w:p>
+                <w:p/>
+              </w:tc>
+            </w:tr>
+            <w:tr>
+              <w:trPr>
+                <w:trHeight w:val="1797"/>
+              </w:trPr>
+              <w:tc>
+                <w:tcPr>
+                  <w:tcW w:w="1545" w:type="dxa"/>
+                  <w:shd w:val="clear" w:color="auto" w:fill="FFFFFF" w:themeFill="background1"/>
+                </w:tcPr>
+                <w:p>
+                  <w:pPr>
+                    <w:jc w:val="center"/>
+                    <w:rPr>
+                      <w:rFonts w:asciiTheme="majorHAnsi" w:hAnsiTheme="majorHAnsi" w:cstheme="majorHAnsi"/>
+                      <w:sz w:val="24"/>
+                      <w:szCs w:val="24"/>
+                    </w:rPr>
+                  </w:pPr>
+                </w:p>
+              </w:tc>
+              <w:tc>
+                <w:tcPr>
+                  <w:tcW w:w="2337" w:type="dxa"/>
+                  <w:shd w:val="clear" w:color="auto" w:fill="FFFFFF" w:themeFill="background1"/>
+                </w:tcPr>
+                <w:p>
+                  <w:pPr>
+                    <w:jc w:val="center"/>
+                  </w:pPr>
+                </w:p>
+              </w:tc>
+              <w:tc>
+                <w:tcPr>
+                  <w:tcW w:w="1806" w:type="dxa"/>
+                  <w:shd w:val="clear" w:color="auto" w:fill="FFFFFF" w:themeFill="background1"/>
+                </w:tcPr>
+                <w:p/>
+              </w:tc>
+              <w:tc>
+                <w:tcPr>
+                  <w:tcW w:w="1876" w:type="dxa"/>
+                  <w:shd w:val="clear" w:color="auto" w:fill="FFFFFF" w:themeFill="background1"/>
+                </w:tcPr>
+                <w:p>
+                  <w:pPr>
+                    <w:rPr>
+                      <w:rFonts w:asciiTheme="majorHAnsi" w:hAnsiTheme="majorHAnsi" w:cstheme="majorHAnsi"/>
+                      <w:sz w:val="24"/>
+                      <w:szCs w:val="24"/>
+                    </w:rPr>
+                  </w:pPr>
+                </w:p>
+              </w:tc>
+              <w:tc>
+                <w:tcPr>
+                  <w:tcW w:w="4061" w:type="dxa"/>
+                  <w:shd w:val="clear" w:color="auto" w:fill="FFFFFF" w:themeFill="background1"/>
+                </w:tcPr>
                 <w:p>
                   <w:pPr>
                     <w:jc w:val="center"/>

</xml_diff>

<commit_message>
atualização ata de reunião
</commit_message>
<xml_diff>
--- a/Atas.docx
+++ b/Atas.docx
@@ -1,6 +1,6 @@
 
 <file path=word/document.xml><?xml version="1.0" encoding="utf-8"?>
-<w:document xmlns:wpc="http://schemas.microsoft.com/office/word/2010/wordprocessingCanvas" xmlns:cx="http://schemas.microsoft.com/office/drawing/2014/chartex" xmlns:cx1="http://schemas.microsoft.com/office/drawing/2015/9/8/chartex" xmlns:cx2="http://schemas.microsoft.com/office/drawing/2015/10/21/chartex" xmlns:cx3="http://schemas.microsoft.com/office/drawing/2016/5/9/chartex" xmlns:cx4="http://schemas.microsoft.com/office/drawing/2016/5/10/chartex" xmlns:cx5="http://schemas.microsoft.com/office/drawing/2016/5/11/chartex" xmlns:cx6="http://schemas.microsoft.com/office/drawing/2016/5/12/chartex" xmlns:cx7="http://schemas.microsoft.com/office/drawing/2016/5/13/chartex" xmlns:cx8="http://schemas.microsoft.com/office/drawing/2016/5/14/chartex" xmlns:mc="http://schemas.openxmlformats.org/markup-compatibility/2006" xmlns:aink="http://schemas.microsoft.com/office/drawing/2016/ink" xmlns:am3d="http://schemas.microsoft.com/office/drawing/2017/model3d" xmlns:o="urn:schemas-microsoft-com:office:office" xmlns:oel="http://schemas.microsoft.com/office/2019/extlst" xmlns:r="http://schemas.openxmlformats.org/officeDocument/2006/relationships" xmlns:m="http://schemas.openxmlformats.org/officeDocument/2006/math" xmlns:v="urn:schemas-microsoft-com:vml" xmlns:wp14="http://schemas.microsoft.com/office/word/2010/wordprocessingDrawing" xmlns:wp="http://schemas.openxmlformats.org/drawingml/2006/wordprocessingDrawing" xmlns:w10="urn:schemas-microsoft-com:office:word" xmlns:w="http://schemas.openxmlformats.org/wordprocessingml/2006/main" xmlns:w14="http://schemas.microsoft.com/office/word/2010/wordml" xmlns:w15="http://schemas.microsoft.com/office/word/2012/wordml" xmlns:w16cex="http://schemas.microsoft.com/office/word/2018/wordml/cex" xmlns:w16cid="http://schemas.microsoft.com/office/word/2016/wordml/cid" xmlns:w16="http://schemas.microsoft.com/office/word/2018/wordml" xmlns:w16sdtdh="http://schemas.microsoft.com/office/word/2020/wordml/sdtdatahash" xmlns:w16se="http://schemas.microsoft.com/office/word/2015/wordml/symex" xmlns:wpg="http://schemas.microsoft.com/office/word/2010/wordprocessingGroup" xmlns:wpi="http://schemas.microsoft.com/office/word/2010/wordprocessingInk" xmlns:wne="http://schemas.microsoft.com/office/word/2006/wordml" xmlns:wps="http://schemas.microsoft.com/office/word/2010/wordprocessingShape" mc:Ignorable="w14 w15 w16se w16cid w16 w16cex w16sdtdh wp14">
+<w:document xmlns:wpc="http://schemas.microsoft.com/office/word/2010/wordprocessingCanvas" xmlns:cx="http://schemas.microsoft.com/office/drawing/2014/chartex" xmlns:cx1="http://schemas.microsoft.com/office/drawing/2015/9/8/chartex" xmlns:cx2="http://schemas.microsoft.com/office/drawing/2015/10/21/chartex" xmlns:cx3="http://schemas.microsoft.com/office/drawing/2016/5/9/chartex" xmlns:cx4="http://schemas.microsoft.com/office/drawing/2016/5/10/chartex" xmlns:cx5="http://schemas.microsoft.com/office/drawing/2016/5/11/chartex" xmlns:cx6="http://schemas.microsoft.com/office/drawing/2016/5/12/chartex" xmlns:cx7="http://schemas.microsoft.com/office/drawing/2016/5/13/chartex" xmlns:cx8="http://schemas.microsoft.com/office/drawing/2016/5/14/chartex" xmlns:mc="http://schemas.openxmlformats.org/markup-compatibility/2006" xmlns:aink="http://schemas.microsoft.com/office/drawing/2016/ink" xmlns:am3d="http://schemas.microsoft.com/office/drawing/2017/model3d" xmlns:o="urn:schemas-microsoft-com:office:office" xmlns:oel="http://schemas.microsoft.com/office/2019/extlst" xmlns:r="http://schemas.openxmlformats.org/officeDocument/2006/relationships" xmlns:m="http://schemas.openxmlformats.org/officeDocument/2006/math" xmlns:v="urn:schemas-microsoft-com:vml" xmlns:wp14="http://schemas.microsoft.com/office/word/2010/wordprocessingDrawing" xmlns:wp="http://schemas.openxmlformats.org/drawingml/2006/wordprocessingDrawing" xmlns:w10="urn:schemas-microsoft-com:office:word" xmlns:w="http://schemas.openxmlformats.org/wordprocessingml/2006/main" xmlns:w14="http://schemas.microsoft.com/office/word/2010/wordml" xmlns:w15="http://schemas.microsoft.com/office/word/2012/wordml" xmlns:w16cex="http://schemas.microsoft.com/office/word/2018/wordml/cex" xmlns:w16cid="http://schemas.microsoft.com/office/word/2016/wordml/cid" xmlns:w16="http://schemas.microsoft.com/office/word/2018/wordml" xmlns:w16du="http://schemas.microsoft.com/office/word/2023/wordml/word16du" xmlns:w16sdtdh="http://schemas.microsoft.com/office/word/2020/wordml/sdtdatahash" xmlns:w16se="http://schemas.microsoft.com/office/word/2015/wordml/symex" xmlns:wpg="http://schemas.microsoft.com/office/word/2010/wordprocessingGroup" xmlns:wpi="http://schemas.microsoft.com/office/word/2010/wordprocessingInk" xmlns:wne="http://schemas.microsoft.com/office/word/2006/wordml" xmlns:wps="http://schemas.microsoft.com/office/word/2010/wordprocessingShape" mc:Ignorable="w14 w15 w16se w16cid w16 w16cex w16sdtdh w16du wp14">
   <w:body>
     <w:tbl>
       <w:tblPr>
@@ -14,7 +14,7 @@
       </w:tblGrid>
       <w:tr>
         <w:trPr>
-          <w:trHeight w:val="634"/>
+          <w:trHeight w:val="6936"/>
         </w:trPr>
         <w:tc>
           <w:tcPr>
@@ -372,8 +372,18 @@
                       <w:sz w:val="24"/>
                       <w:szCs w:val="24"/>
                     </w:rPr>
-                    <w:t>Pedro Sarabando</w:t>
-                  </w:r>
+                    <w:t xml:space="preserve">Pedro </w:t>
+                  </w:r>
+                  <w:proofErr w:type="spellStart"/>
+                  <w:r>
+                    <w:rPr>
+                      <w:rFonts w:asciiTheme="majorHAnsi" w:hAnsiTheme="majorHAnsi" w:cstheme="majorHAnsi"/>
+                      <w:sz w:val="24"/>
+                      <w:szCs w:val="24"/>
+                    </w:rPr>
+                    <w:t>Sarabando</w:t>
+                  </w:r>
+                  <w:proofErr w:type="spellEnd"/>
                 </w:p>
                 <w:p>
                   <w:pPr>
@@ -744,8 +754,18 @@
                       <w:sz w:val="24"/>
                       <w:szCs w:val="24"/>
                     </w:rPr>
-                    <w:t>Pedro Sarabando</w:t>
-                  </w:r>
+                    <w:t xml:space="preserve">Pedro </w:t>
+                  </w:r>
+                  <w:proofErr w:type="spellStart"/>
+                  <w:r>
+                    <w:rPr>
+                      <w:rFonts w:asciiTheme="majorHAnsi" w:hAnsiTheme="majorHAnsi" w:cstheme="majorHAnsi"/>
+                      <w:sz w:val="24"/>
+                      <w:szCs w:val="24"/>
+                    </w:rPr>
+                    <w:t>Sarabando</w:t>
+                  </w:r>
+                  <w:proofErr w:type="spellEnd"/>
                 </w:p>
                 <w:p>
                   <w:pPr>
@@ -950,7 +970,25 @@
                       <w:sz w:val="24"/>
                       <w:szCs w:val="24"/>
                     </w:rPr>
-                    <w:t>Foi discutido em reunião ideias para as telas do CRUD, divisão de tarefas, protótipo, documentação e storyboard.</w:t>
+                    <w:t xml:space="preserve">Foi discutido em reunião ideias para as telas do CRUD, divisão de tarefas, protótipo, documentação e </w:t>
+                  </w:r>
+                  <w:proofErr w:type="spellStart"/>
+                  <w:r>
+                    <w:rPr>
+                      <w:rFonts w:asciiTheme="majorHAnsi" w:hAnsiTheme="majorHAnsi" w:cstheme="majorHAnsi"/>
+                      <w:sz w:val="24"/>
+                      <w:szCs w:val="24"/>
+                    </w:rPr>
+                    <w:t>storyboard</w:t>
+                  </w:r>
+                  <w:proofErr w:type="spellEnd"/>
+                  <w:r>
+                    <w:rPr>
+                      <w:rFonts w:asciiTheme="majorHAnsi" w:hAnsiTheme="majorHAnsi" w:cstheme="majorHAnsi"/>
+                      <w:sz w:val="24"/>
+                      <w:szCs w:val="24"/>
+                    </w:rPr>
+                    <w:t>.</w:t>
                   </w:r>
                 </w:p>
               </w:tc>
@@ -1086,8 +1124,18 @@
                       <w:sz w:val="24"/>
                       <w:szCs w:val="24"/>
                     </w:rPr>
-                    <w:t>Pedro Sarabando</w:t>
-                  </w:r>
+                    <w:t xml:space="preserve">Pedro </w:t>
+                  </w:r>
+                  <w:proofErr w:type="spellStart"/>
+                  <w:r>
+                    <w:rPr>
+                      <w:rFonts w:asciiTheme="majorHAnsi" w:hAnsiTheme="majorHAnsi" w:cstheme="majorHAnsi"/>
+                      <w:sz w:val="24"/>
+                      <w:szCs w:val="24"/>
+                    </w:rPr>
+                    <w:t>Sarabando</w:t>
+                  </w:r>
+                  <w:proofErr w:type="spellEnd"/>
                 </w:p>
                 <w:p>
                   <w:pPr>
@@ -1427,8 +1475,18 @@
                       <w:sz w:val="24"/>
                       <w:szCs w:val="24"/>
                     </w:rPr>
-                    <w:t>Pedro Sarabando</w:t>
-                  </w:r>
+                    <w:t xml:space="preserve">Pedro </w:t>
+                  </w:r>
+                  <w:proofErr w:type="spellStart"/>
+                  <w:r>
+                    <w:rPr>
+                      <w:rFonts w:asciiTheme="majorHAnsi" w:hAnsiTheme="majorHAnsi" w:cstheme="majorHAnsi"/>
+                      <w:sz w:val="24"/>
+                      <w:szCs w:val="24"/>
+                    </w:rPr>
+                    <w:t>Sarabando</w:t>
+                  </w:r>
+                  <w:proofErr w:type="spellEnd"/>
                 </w:p>
                 <w:p>
                   <w:pPr>
@@ -1808,8 +1866,18 @@
                       <w:sz w:val="24"/>
                       <w:szCs w:val="24"/>
                     </w:rPr>
-                    <w:t>Pedro Sarabando</w:t>
-                  </w:r>
+                    <w:t xml:space="preserve">Pedro </w:t>
+                  </w:r>
+                  <w:proofErr w:type="spellStart"/>
+                  <w:r>
+                    <w:rPr>
+                      <w:rFonts w:asciiTheme="majorHAnsi" w:hAnsiTheme="majorHAnsi" w:cstheme="majorHAnsi"/>
+                      <w:sz w:val="24"/>
+                      <w:szCs w:val="24"/>
+                    </w:rPr>
+                    <w:t>Sarabando</w:t>
+                  </w:r>
+                  <w:proofErr w:type="spellEnd"/>
                 </w:p>
                 <w:p>
                   <w:pPr>
@@ -1979,13 +2047,23 @@
                     </w:rPr>
                     <w:t xml:space="preserve"> Foi feita a retro onde todos levantaram pontos positivos e negativos da primeira Sprint e principalmente pontos a </w:t>
                   </w:r>
-                  <w:r>
-                    <w:rPr>
-                      <w:rFonts w:asciiTheme="majorHAnsi" w:hAnsiTheme="majorHAnsi" w:cstheme="majorHAnsi"/>
-                      <w:sz w:val="24"/>
-                      <w:szCs w:val="24"/>
-                    </w:rPr>
-                    <w:t xml:space="preserve">melhorar . </w:t>
+                  <w:proofErr w:type="gramStart"/>
+                  <w:r>
+                    <w:rPr>
+                      <w:rFonts w:asciiTheme="majorHAnsi" w:hAnsiTheme="majorHAnsi" w:cstheme="majorHAnsi"/>
+                      <w:sz w:val="24"/>
+                      <w:szCs w:val="24"/>
+                    </w:rPr>
+                    <w:t>melhorar .</w:t>
+                  </w:r>
+                  <w:proofErr w:type="gramEnd"/>
+                  <w:r>
+                    <w:rPr>
+                      <w:rFonts w:asciiTheme="majorHAnsi" w:hAnsiTheme="majorHAnsi" w:cstheme="majorHAnsi"/>
+                      <w:sz w:val="24"/>
+                      <w:szCs w:val="24"/>
+                    </w:rPr>
+                    <w:t xml:space="preserve"> </w:t>
                   </w:r>
                 </w:p>
                 <w:p>
@@ -2039,7 +2117,23 @@
                       <w:sz w:val="24"/>
                       <w:szCs w:val="24"/>
                     </w:rPr>
-                    <w:t>30/04/2024</w:t>
+                    <w:t>30/0</w:t>
+                  </w:r>
+                  <w:r>
+                    <w:rPr>
+                      <w:rFonts w:asciiTheme="majorHAnsi" w:hAnsiTheme="majorHAnsi" w:cstheme="majorHAnsi"/>
+                      <w:sz w:val="24"/>
+                      <w:szCs w:val="24"/>
+                    </w:rPr>
+                    <w:t>3</w:t>
+                  </w:r>
+                  <w:r>
+                    <w:rPr>
+                      <w:rFonts w:asciiTheme="majorHAnsi" w:hAnsiTheme="majorHAnsi" w:cstheme="majorHAnsi"/>
+                      <w:sz w:val="24"/>
+                      <w:szCs w:val="24"/>
+                    </w:rPr>
+                    <w:t>/2024</w:t>
                   </w:r>
                 </w:p>
               </w:tc>
@@ -2109,8 +2203,18 @@
                       <w:sz w:val="24"/>
                       <w:szCs w:val="24"/>
                     </w:rPr>
-                    <w:t>Pedro Sarabando</w:t>
-                  </w:r>
+                    <w:t xml:space="preserve">Pedro </w:t>
+                  </w:r>
+                  <w:proofErr w:type="spellStart"/>
+                  <w:r>
+                    <w:rPr>
+                      <w:rFonts w:asciiTheme="majorHAnsi" w:hAnsiTheme="majorHAnsi" w:cstheme="majorHAnsi"/>
+                      <w:sz w:val="24"/>
+                      <w:szCs w:val="24"/>
+                    </w:rPr>
+                    <w:t>Sarabando</w:t>
+                  </w:r>
+                  <w:proofErr w:type="spellEnd"/>
                 </w:p>
                 <w:p>
                   <w:pPr>
@@ -2277,7 +2381,25 @@
                       <w:sz w:val="24"/>
                       <w:szCs w:val="24"/>
                     </w:rPr>
-                    <w:t>Divisão de tasks e tempo estimado para entrega</w:t>
+                    <w:t xml:space="preserve">Divisão de </w:t>
+                  </w:r>
+                  <w:proofErr w:type="spellStart"/>
+                  <w:r>
+                    <w:rPr>
+                      <w:rFonts w:asciiTheme="majorHAnsi" w:hAnsiTheme="majorHAnsi" w:cstheme="majorHAnsi"/>
+                      <w:sz w:val="24"/>
+                      <w:szCs w:val="24"/>
+                    </w:rPr>
+                    <w:t>tasks</w:t>
+                  </w:r>
+                  <w:proofErr w:type="spellEnd"/>
+                  <w:r>
+                    <w:rPr>
+                      <w:rFonts w:asciiTheme="majorHAnsi" w:hAnsiTheme="majorHAnsi" w:cstheme="majorHAnsi"/>
+                      <w:sz w:val="24"/>
+                      <w:szCs w:val="24"/>
+                    </w:rPr>
+                    <w:t xml:space="preserve"> e tempo estimado para entrega</w:t>
                   </w:r>
                 </w:p>
                 <w:p/>
@@ -2327,7 +2449,31 @@
                       <w:sz w:val="24"/>
                       <w:szCs w:val="24"/>
                     </w:rPr>
-                    <w:t>17/03/2024</w:t>
+                    <w:t>01</w:t>
+                  </w:r>
+                  <w:r>
+                    <w:rPr>
+                      <w:rFonts w:asciiTheme="majorHAnsi" w:hAnsiTheme="majorHAnsi" w:cstheme="majorHAnsi"/>
+                      <w:sz w:val="24"/>
+                      <w:szCs w:val="24"/>
+                    </w:rPr>
+                    <w:t>/0</w:t>
+                  </w:r>
+                  <w:r>
+                    <w:rPr>
+                      <w:rFonts w:asciiTheme="majorHAnsi" w:hAnsiTheme="majorHAnsi" w:cstheme="majorHAnsi"/>
+                      <w:sz w:val="24"/>
+                      <w:szCs w:val="24"/>
+                    </w:rPr>
+                    <w:t>4</w:t>
+                  </w:r>
+                  <w:r>
+                    <w:rPr>
+                      <w:rFonts w:asciiTheme="majorHAnsi" w:hAnsiTheme="majorHAnsi" w:cstheme="majorHAnsi"/>
+                      <w:sz w:val="24"/>
+                      <w:szCs w:val="24"/>
+                    </w:rPr>
+                    <w:t>/2024</w:t>
                   </w:r>
                 </w:p>
               </w:tc>
@@ -2374,8 +2520,18 @@
                       <w:sz w:val="24"/>
                       <w:szCs w:val="24"/>
                     </w:rPr>
-                    <w:t>Pedro Sarabando</w:t>
-                  </w:r>
+                    <w:t xml:space="preserve">Pedro </w:t>
+                  </w:r>
+                  <w:proofErr w:type="spellStart"/>
+                  <w:r>
+                    <w:rPr>
+                      <w:rFonts w:asciiTheme="majorHAnsi" w:hAnsiTheme="majorHAnsi" w:cstheme="majorHAnsi"/>
+                      <w:sz w:val="24"/>
+                      <w:szCs w:val="24"/>
+                    </w:rPr>
+                    <w:t>Sarabando</w:t>
+                  </w:r>
+                  <w:proofErr w:type="spellEnd"/>
                 </w:p>
                 <w:p>
                   <w:pPr>
@@ -2511,7 +2667,34 @@
                       <w:sz w:val="24"/>
                       <w:szCs w:val="24"/>
                     </w:rPr>
-                    <w:t>Não chegarama tempo da da</w:t>
+                    <w:t xml:space="preserve">Não </w:t>
+                  </w:r>
+                  <w:proofErr w:type="spellStart"/>
+                  <w:r>
+                    <w:rPr>
+                      <w:rFonts w:asciiTheme="majorHAnsi" w:hAnsiTheme="majorHAnsi" w:cstheme="majorHAnsi"/>
+                      <w:sz w:val="24"/>
+                      <w:szCs w:val="24"/>
+                    </w:rPr>
+                    <w:t>chegarama</w:t>
+                  </w:r>
+                  <w:proofErr w:type="spellEnd"/>
+                  <w:r>
+                    <w:rPr>
+                      <w:rFonts w:asciiTheme="majorHAnsi" w:hAnsiTheme="majorHAnsi" w:cstheme="majorHAnsi"/>
+                      <w:sz w:val="24"/>
+                      <w:szCs w:val="24"/>
+                    </w:rPr>
+                    <w:t xml:space="preserve"> tempo da </w:t>
+                  </w:r>
+                  <w:proofErr w:type="spellStart"/>
+                  <w:r>
+                    <w:rPr>
+                      <w:rFonts w:asciiTheme="majorHAnsi" w:hAnsiTheme="majorHAnsi" w:cstheme="majorHAnsi"/>
+                      <w:sz w:val="24"/>
+                      <w:szCs w:val="24"/>
+                    </w:rPr>
+                    <w:t>da</w:t>
                   </w:r>
                   <w:r>
                     <w:rPr>
@@ -2521,6 +2704,7 @@
                     </w:rPr>
                     <w:t>ily</w:t>
                   </w:r>
+                  <w:proofErr w:type="spellEnd"/>
                 </w:p>
               </w:tc>
               <w:tc>
@@ -2580,6 +2764,42 @@
                       <w:szCs w:val="24"/>
                     </w:rPr>
                   </w:pPr>
+                  <w:r>
+                    <w:rPr>
+                      <w:rFonts w:asciiTheme="majorHAnsi" w:hAnsiTheme="majorHAnsi" w:cstheme="majorHAnsi"/>
+                      <w:sz w:val="24"/>
+                      <w:szCs w:val="24"/>
+                    </w:rPr>
+                    <w:t xml:space="preserve"> </w:t>
+                  </w:r>
+                </w:p>
+                <w:p>
+                  <w:pPr>
+                    <w:jc w:val="center"/>
+                    <w:rPr>
+                      <w:rFonts w:asciiTheme="majorHAnsi" w:hAnsiTheme="majorHAnsi" w:cstheme="majorHAnsi"/>
+                      <w:sz w:val="24"/>
+                      <w:szCs w:val="24"/>
+                    </w:rPr>
+                  </w:pPr>
+                </w:p>
+                <w:p>
+                  <w:pPr>
+                    <w:jc w:val="center"/>
+                    <w:rPr>
+                      <w:rFonts w:asciiTheme="majorHAnsi" w:hAnsiTheme="majorHAnsi" w:cstheme="majorHAnsi"/>
+                      <w:sz w:val="24"/>
+                      <w:szCs w:val="24"/>
+                    </w:rPr>
+                  </w:pPr>
+                  <w:r>
+                    <w:rPr>
+                      <w:rFonts w:asciiTheme="majorHAnsi" w:hAnsiTheme="majorHAnsi" w:cstheme="majorHAnsi"/>
+                      <w:sz w:val="24"/>
+                      <w:szCs w:val="24"/>
+                    </w:rPr>
+                    <w:t>02/04/2024</w:t>
+                  </w:r>
                 </w:p>
               </w:tc>
               <w:tc>
@@ -2590,6 +2810,106 @@
                 <w:p>
                   <w:pPr>
                     <w:jc w:val="center"/>
+                    <w:rPr>
+                      <w:rFonts w:asciiTheme="majorHAnsi" w:hAnsiTheme="majorHAnsi" w:cstheme="majorHAnsi"/>
+                      <w:sz w:val="24"/>
+                      <w:szCs w:val="24"/>
+                    </w:rPr>
+                  </w:pPr>
+                  <w:r>
+                    <w:rPr>
+                      <w:rFonts w:asciiTheme="majorHAnsi" w:hAnsiTheme="majorHAnsi" w:cstheme="majorHAnsi"/>
+                      <w:sz w:val="24"/>
+                      <w:szCs w:val="24"/>
+                    </w:rPr>
+                    <w:t>Gabriela Severino</w:t>
+                  </w:r>
+                </w:p>
+                <w:p>
+                  <w:pPr>
+                    <w:jc w:val="center"/>
+                    <w:rPr>
+                      <w:rFonts w:asciiTheme="majorHAnsi" w:hAnsiTheme="majorHAnsi" w:cstheme="majorHAnsi"/>
+                      <w:sz w:val="24"/>
+                      <w:szCs w:val="24"/>
+                    </w:rPr>
+                  </w:pPr>
+                  <w:r>
+                    <w:rPr>
+                      <w:rFonts w:asciiTheme="majorHAnsi" w:hAnsiTheme="majorHAnsi" w:cstheme="majorHAnsi"/>
+                      <w:sz w:val="24"/>
+                      <w:szCs w:val="24"/>
+                    </w:rPr>
+                    <w:t>Nathalia Florencio</w:t>
+                  </w:r>
+                </w:p>
+                <w:p>
+                  <w:pPr>
+                    <w:jc w:val="center"/>
+                    <w:rPr>
+                      <w:rFonts w:asciiTheme="majorHAnsi" w:hAnsiTheme="majorHAnsi" w:cstheme="majorHAnsi"/>
+                      <w:sz w:val="24"/>
+                      <w:szCs w:val="24"/>
+                    </w:rPr>
+                  </w:pPr>
+                  <w:r>
+                    <w:rPr>
+                      <w:rFonts w:asciiTheme="majorHAnsi" w:hAnsiTheme="majorHAnsi" w:cstheme="majorHAnsi"/>
+                      <w:sz w:val="24"/>
+                      <w:szCs w:val="24"/>
+                    </w:rPr>
+                    <w:t xml:space="preserve">Pedro </w:t>
+                  </w:r>
+                  <w:proofErr w:type="spellStart"/>
+                  <w:r>
+                    <w:rPr>
+                      <w:rFonts w:asciiTheme="majorHAnsi" w:hAnsiTheme="majorHAnsi" w:cstheme="majorHAnsi"/>
+                      <w:sz w:val="24"/>
+                      <w:szCs w:val="24"/>
+                    </w:rPr>
+                    <w:t>Sarabando</w:t>
+                  </w:r>
+                  <w:proofErr w:type="spellEnd"/>
+                </w:p>
+                <w:p>
+                  <w:pPr>
+                    <w:jc w:val="center"/>
+                    <w:rPr>
+                      <w:rFonts w:asciiTheme="majorHAnsi" w:hAnsiTheme="majorHAnsi" w:cstheme="majorHAnsi"/>
+                      <w:sz w:val="24"/>
+                      <w:szCs w:val="24"/>
+                    </w:rPr>
+                  </w:pPr>
+                  <w:r>
+                    <w:rPr>
+                      <w:rFonts w:asciiTheme="majorHAnsi" w:hAnsiTheme="majorHAnsi" w:cstheme="majorHAnsi"/>
+                      <w:sz w:val="24"/>
+                      <w:szCs w:val="24"/>
+                    </w:rPr>
+                    <w:t>Pedro Henrique</w:t>
+                  </w:r>
+                </w:p>
+                <w:p>
+                  <w:pPr>
+                    <w:jc w:val="center"/>
+                    <w:rPr>
+                      <w:rFonts w:asciiTheme="majorHAnsi" w:hAnsiTheme="majorHAnsi" w:cstheme="majorHAnsi"/>
+                      <w:sz w:val="24"/>
+                      <w:szCs w:val="24"/>
+                    </w:rPr>
+                  </w:pPr>
+                  <w:r>
+                    <w:rPr>
+                      <w:rFonts w:asciiTheme="majorHAnsi" w:hAnsiTheme="majorHAnsi" w:cstheme="majorHAnsi"/>
+                      <w:sz w:val="24"/>
+                      <w:szCs w:val="24"/>
+                    </w:rPr>
+                    <w:t>Yuri</w:t>
+                  </w:r>
+                </w:p>
+                <w:p>
+                  <w:pPr>
+                    <w:jc w:val="center"/>
                   </w:pPr>
                 </w:p>
               </w:tc>
@@ -2599,6 +2919,26 @@
                   <w:shd w:val="clear" w:color="auto" w:fill="FFFFFF" w:themeFill="background1"/>
                 </w:tcPr>
                 <w:p/>
+                <w:p/>
+                <w:p>
+                  <w:pPr>
+                    <w:jc w:val="center"/>
+                    <w:rPr>
+                      <w:rFonts w:asciiTheme="majorHAnsi" w:hAnsiTheme="majorHAnsi" w:cstheme="majorHAnsi"/>
+                      <w:sz w:val="24"/>
+                      <w:szCs w:val="24"/>
+                    </w:rPr>
+                  </w:pPr>
+                  <w:r>
+                    <w:rPr>
+                      <w:rFonts w:asciiTheme="majorHAnsi" w:hAnsiTheme="majorHAnsi" w:cstheme="majorHAnsi"/>
+                      <w:sz w:val="24"/>
+                      <w:szCs w:val="24"/>
+                    </w:rPr>
+                    <w:t>Luiz Fernando</w:t>
+                  </w:r>
+                </w:p>
+                <w:p/>
               </w:tc>
               <w:tc>
                 <w:tcPr>
@@ -2614,16 +2954,74 @@
                     </w:rPr>
                   </w:pPr>
                 </w:p>
+                <w:p>
+                  <w:pPr>
+                    <w:rPr>
+                      <w:rFonts w:asciiTheme="majorHAnsi" w:hAnsiTheme="majorHAnsi" w:cstheme="majorHAnsi"/>
+                      <w:sz w:val="24"/>
+                      <w:szCs w:val="24"/>
+                    </w:rPr>
+                  </w:pPr>
+                </w:p>
+                <w:p>
+                  <w:pPr>
+                    <w:rPr>
+                      <w:rFonts w:asciiTheme="majorHAnsi" w:hAnsiTheme="majorHAnsi" w:cstheme="majorHAnsi"/>
+                      <w:sz w:val="24"/>
+                      <w:szCs w:val="24"/>
+                    </w:rPr>
+                  </w:pPr>
+                  <w:r>
+                    <w:rPr>
+                      <w:rFonts w:asciiTheme="majorHAnsi" w:hAnsiTheme="majorHAnsi" w:cstheme="majorHAnsi"/>
+                      <w:sz w:val="24"/>
+                      <w:szCs w:val="24"/>
+                    </w:rPr>
+                    <w:t>Não cheg</w:t>
+                  </w:r>
+                  <w:r>
+                    <w:rPr>
+                      <w:rFonts w:asciiTheme="majorHAnsi" w:hAnsiTheme="majorHAnsi" w:cstheme="majorHAnsi"/>
+                      <w:sz w:val="24"/>
+                      <w:szCs w:val="24"/>
+                    </w:rPr>
+                    <w:t xml:space="preserve">ou a </w:t>
+                  </w:r>
+                  <w:r>
+                    <w:rPr>
+                      <w:rFonts w:asciiTheme="majorHAnsi" w:hAnsiTheme="majorHAnsi" w:cstheme="majorHAnsi"/>
+                      <w:sz w:val="24"/>
+                      <w:szCs w:val="24"/>
+                    </w:rPr>
+                    <w:t xml:space="preserve">tempo da </w:t>
+                  </w:r>
+                  <w:proofErr w:type="spellStart"/>
+                  <w:r>
+                    <w:rPr>
+                      <w:rFonts w:asciiTheme="majorHAnsi" w:hAnsiTheme="majorHAnsi" w:cstheme="majorHAnsi"/>
+                      <w:sz w:val="24"/>
+                      <w:szCs w:val="24"/>
+                    </w:rPr>
+                    <w:t>daily</w:t>
+                  </w:r>
+                  <w:proofErr w:type="spellEnd"/>
+                </w:p>
               </w:tc>
               <w:tc>
                 <w:tcPr>
                   <w:tcW w:w="4061" w:type="dxa"/>
                   <w:shd w:val="clear" w:color="auto" w:fill="FFFFFF" w:themeFill="background1"/>
                 </w:tcPr>
-                <w:p>
-                  <w:pPr>
-                    <w:jc w:val="center"/>
-                  </w:pPr>
+                <w:p/>
+                <w:p>
+                  <w:r>
+                    <w:t xml:space="preserve">Alinhamos prazos e tarefas que podíamos já começar a realizar na semana, alinhamos e já iniciamos a idealização do DER, mudamos também os horários das </w:t>
+                  </w:r>
+                  <w:proofErr w:type="spellStart"/>
+                  <w:r>
+                    <w:t>dailys</w:t>
+                  </w:r>
+                  <w:proofErr w:type="spellEnd"/>
                 </w:p>
               </w:tc>
             </w:tr>
@@ -2665,7 +3063,7 @@
 </file>
 
 <file path=word/endnotes.xml><?xml version="1.0" encoding="utf-8"?>
-<w:endnotes xmlns:wpc="http://schemas.microsoft.com/office/word/2010/wordprocessingCanvas" xmlns:cx="http://schemas.microsoft.com/office/drawing/2014/chartex" xmlns:cx1="http://schemas.microsoft.com/office/drawing/2015/9/8/chartex" xmlns:cx2="http://schemas.microsoft.com/office/drawing/2015/10/21/chartex" xmlns:cx3="http://schemas.microsoft.com/office/drawing/2016/5/9/chartex" xmlns:cx4="http://schemas.microsoft.com/office/drawing/2016/5/10/chartex" xmlns:cx5="http://schemas.microsoft.com/office/drawing/2016/5/11/chartex" xmlns:cx6="http://schemas.microsoft.com/office/drawing/2016/5/12/chartex" xmlns:cx7="http://schemas.microsoft.com/office/drawing/2016/5/13/chartex" xmlns:cx8="http://schemas.microsoft.com/office/drawing/2016/5/14/chartex" xmlns:mc="http://schemas.openxmlformats.org/markup-compatibility/2006" xmlns:aink="http://schemas.microsoft.com/office/drawing/2016/ink" xmlns:am3d="http://schemas.microsoft.com/office/drawing/2017/model3d" xmlns:o="urn:schemas-microsoft-com:office:office" xmlns:oel="http://schemas.microsoft.com/office/2019/extlst" xmlns:r="http://schemas.openxmlformats.org/officeDocument/2006/relationships" xmlns:m="http://schemas.openxmlformats.org/officeDocument/2006/math" xmlns:v="urn:schemas-microsoft-com:vml" xmlns:wp14="http://schemas.microsoft.com/office/word/2010/wordprocessingDrawing" xmlns:wp="http://schemas.openxmlformats.org/drawingml/2006/wordprocessingDrawing" xmlns:w10="urn:schemas-microsoft-com:office:word" xmlns:w="http://schemas.openxmlformats.org/wordprocessingml/2006/main" xmlns:w14="http://schemas.microsoft.com/office/word/2010/wordml" xmlns:w15="http://schemas.microsoft.com/office/word/2012/wordml" xmlns:w16cex="http://schemas.microsoft.com/office/word/2018/wordml/cex" xmlns:w16cid="http://schemas.microsoft.com/office/word/2016/wordml/cid" xmlns:w16="http://schemas.microsoft.com/office/word/2018/wordml" xmlns:w16sdtdh="http://schemas.microsoft.com/office/word/2020/wordml/sdtdatahash" xmlns:w16se="http://schemas.microsoft.com/office/word/2015/wordml/symex" xmlns:wpg="http://schemas.microsoft.com/office/word/2010/wordprocessingGroup" xmlns:wpi="http://schemas.microsoft.com/office/word/2010/wordprocessingInk" xmlns:wne="http://schemas.microsoft.com/office/word/2006/wordml" xmlns:wps="http://schemas.microsoft.com/office/word/2010/wordprocessingShape" mc:Ignorable="w14 w15 w16se w16cid w16 w16cex w16sdtdh wp14">
+<w:endnotes xmlns:wpc="http://schemas.microsoft.com/office/word/2010/wordprocessingCanvas" xmlns:cx="http://schemas.microsoft.com/office/drawing/2014/chartex" xmlns:cx1="http://schemas.microsoft.com/office/drawing/2015/9/8/chartex" xmlns:cx2="http://schemas.microsoft.com/office/drawing/2015/10/21/chartex" xmlns:cx3="http://schemas.microsoft.com/office/drawing/2016/5/9/chartex" xmlns:cx4="http://schemas.microsoft.com/office/drawing/2016/5/10/chartex" xmlns:cx5="http://schemas.microsoft.com/office/drawing/2016/5/11/chartex" xmlns:cx6="http://schemas.microsoft.com/office/drawing/2016/5/12/chartex" xmlns:cx7="http://schemas.microsoft.com/office/drawing/2016/5/13/chartex" xmlns:cx8="http://schemas.microsoft.com/office/drawing/2016/5/14/chartex" xmlns:mc="http://schemas.openxmlformats.org/markup-compatibility/2006" xmlns:aink="http://schemas.microsoft.com/office/drawing/2016/ink" xmlns:am3d="http://schemas.microsoft.com/office/drawing/2017/model3d" xmlns:o="urn:schemas-microsoft-com:office:office" xmlns:oel="http://schemas.microsoft.com/office/2019/extlst" xmlns:r="http://schemas.openxmlformats.org/officeDocument/2006/relationships" xmlns:m="http://schemas.openxmlformats.org/officeDocument/2006/math" xmlns:v="urn:schemas-microsoft-com:vml" xmlns:wp14="http://schemas.microsoft.com/office/word/2010/wordprocessingDrawing" xmlns:wp="http://schemas.openxmlformats.org/drawingml/2006/wordprocessingDrawing" xmlns:w10="urn:schemas-microsoft-com:office:word" xmlns:w="http://schemas.openxmlformats.org/wordprocessingml/2006/main" xmlns:w14="http://schemas.microsoft.com/office/word/2010/wordml" xmlns:w15="http://schemas.microsoft.com/office/word/2012/wordml" xmlns:w16cex="http://schemas.microsoft.com/office/word/2018/wordml/cex" xmlns:w16cid="http://schemas.microsoft.com/office/word/2016/wordml/cid" xmlns:w16="http://schemas.microsoft.com/office/word/2018/wordml" xmlns:w16du="http://schemas.microsoft.com/office/word/2023/wordml/word16du" xmlns:w16sdtdh="http://schemas.microsoft.com/office/word/2020/wordml/sdtdatahash" xmlns:w16se="http://schemas.microsoft.com/office/word/2015/wordml/symex" xmlns:wpg="http://schemas.microsoft.com/office/word/2010/wordprocessingGroup" xmlns:wpi="http://schemas.microsoft.com/office/word/2010/wordprocessingInk" xmlns:wne="http://schemas.microsoft.com/office/word/2006/wordml" xmlns:wps="http://schemas.microsoft.com/office/word/2010/wordprocessingShape" mc:Ignorable="w14 w15 w16se w16cid w16 w16cex w16sdtdh w16du wp14">
   <w:endnote w:type="separator" w:id="-1">
     <w:p>
       <w:pPr>
@@ -2690,7 +3088,7 @@
 </file>
 
 <file path=word/footnotes.xml><?xml version="1.0" encoding="utf-8"?>
-<w:footnotes xmlns:wpc="http://schemas.microsoft.com/office/word/2010/wordprocessingCanvas" xmlns:cx="http://schemas.microsoft.com/office/drawing/2014/chartex" xmlns:cx1="http://schemas.microsoft.com/office/drawing/2015/9/8/chartex" xmlns:cx2="http://schemas.microsoft.com/office/drawing/2015/10/21/chartex" xmlns:cx3="http://schemas.microsoft.com/office/drawing/2016/5/9/chartex" xmlns:cx4="http://schemas.microsoft.com/office/drawing/2016/5/10/chartex" xmlns:cx5="http://schemas.microsoft.com/office/drawing/2016/5/11/chartex" xmlns:cx6="http://schemas.microsoft.com/office/drawing/2016/5/12/chartex" xmlns:cx7="http://schemas.microsoft.com/office/drawing/2016/5/13/chartex" xmlns:cx8="http://schemas.microsoft.com/office/drawing/2016/5/14/chartex" xmlns:mc="http://schemas.openxmlformats.org/markup-compatibility/2006" xmlns:aink="http://schemas.microsoft.com/office/drawing/2016/ink" xmlns:am3d="http://schemas.microsoft.com/office/drawing/2017/model3d" xmlns:o="urn:schemas-microsoft-com:office:office" xmlns:oel="http://schemas.microsoft.com/office/2019/extlst" xmlns:r="http://schemas.openxmlformats.org/officeDocument/2006/relationships" xmlns:m="http://schemas.openxmlformats.org/officeDocument/2006/math" xmlns:v="urn:schemas-microsoft-com:vml" xmlns:wp14="http://schemas.microsoft.com/office/word/2010/wordprocessingDrawing" xmlns:wp="http://schemas.openxmlformats.org/drawingml/2006/wordprocessingDrawing" xmlns:w10="urn:schemas-microsoft-com:office:word" xmlns:w="http://schemas.openxmlformats.org/wordprocessingml/2006/main" xmlns:w14="http://schemas.microsoft.com/office/word/2010/wordml" xmlns:w15="http://schemas.microsoft.com/office/word/2012/wordml" xmlns:w16cex="http://schemas.microsoft.com/office/word/2018/wordml/cex" xmlns:w16cid="http://schemas.microsoft.com/office/word/2016/wordml/cid" xmlns:w16="http://schemas.microsoft.com/office/word/2018/wordml" xmlns:w16sdtdh="http://schemas.microsoft.com/office/word/2020/wordml/sdtdatahash" xmlns:w16se="http://schemas.microsoft.com/office/word/2015/wordml/symex" xmlns:wpg="http://schemas.microsoft.com/office/word/2010/wordprocessingGroup" xmlns:wpi="http://schemas.microsoft.com/office/word/2010/wordprocessingInk" xmlns:wne="http://schemas.microsoft.com/office/word/2006/wordml" xmlns:wps="http://schemas.microsoft.com/office/word/2010/wordprocessingShape" mc:Ignorable="w14 w15 w16se w16cid w16 w16cex w16sdtdh wp14">
+<w:footnotes xmlns:wpc="http://schemas.microsoft.com/office/word/2010/wordprocessingCanvas" xmlns:cx="http://schemas.microsoft.com/office/drawing/2014/chartex" xmlns:cx1="http://schemas.microsoft.com/office/drawing/2015/9/8/chartex" xmlns:cx2="http://schemas.microsoft.com/office/drawing/2015/10/21/chartex" xmlns:cx3="http://schemas.microsoft.com/office/drawing/2016/5/9/chartex" xmlns:cx4="http://schemas.microsoft.com/office/drawing/2016/5/10/chartex" xmlns:cx5="http://schemas.microsoft.com/office/drawing/2016/5/11/chartex" xmlns:cx6="http://schemas.microsoft.com/office/drawing/2016/5/12/chartex" xmlns:cx7="http://schemas.microsoft.com/office/drawing/2016/5/13/chartex" xmlns:cx8="http://schemas.microsoft.com/office/drawing/2016/5/14/chartex" xmlns:mc="http://schemas.openxmlformats.org/markup-compatibility/2006" xmlns:aink="http://schemas.microsoft.com/office/drawing/2016/ink" xmlns:am3d="http://schemas.microsoft.com/office/drawing/2017/model3d" xmlns:o="urn:schemas-microsoft-com:office:office" xmlns:oel="http://schemas.microsoft.com/office/2019/extlst" xmlns:r="http://schemas.openxmlformats.org/officeDocument/2006/relationships" xmlns:m="http://schemas.openxmlformats.org/officeDocument/2006/math" xmlns:v="urn:schemas-microsoft-com:vml" xmlns:wp14="http://schemas.microsoft.com/office/word/2010/wordprocessingDrawing" xmlns:wp="http://schemas.openxmlformats.org/drawingml/2006/wordprocessingDrawing" xmlns:w10="urn:schemas-microsoft-com:office:word" xmlns:w="http://schemas.openxmlformats.org/wordprocessingml/2006/main" xmlns:w14="http://schemas.microsoft.com/office/word/2010/wordml" xmlns:w15="http://schemas.microsoft.com/office/word/2012/wordml" xmlns:w16cex="http://schemas.microsoft.com/office/word/2018/wordml/cex" xmlns:w16cid="http://schemas.microsoft.com/office/word/2016/wordml/cid" xmlns:w16="http://schemas.microsoft.com/office/word/2018/wordml" xmlns:w16du="http://schemas.microsoft.com/office/word/2023/wordml/word16du" xmlns:w16sdtdh="http://schemas.microsoft.com/office/word/2020/wordml/sdtdatahash" xmlns:w16se="http://schemas.microsoft.com/office/word/2015/wordml/symex" xmlns:wpg="http://schemas.microsoft.com/office/word/2010/wordprocessingGroup" xmlns:wpi="http://schemas.microsoft.com/office/word/2010/wordprocessingInk" xmlns:wne="http://schemas.microsoft.com/office/word/2006/wordml" xmlns:wps="http://schemas.microsoft.com/office/word/2010/wordprocessingShape" mc:Ignorable="w14 w15 w16se w16cid w16 w16cex w16sdtdh w16du wp14">
   <w:footnote w:type="separator" w:id="-1">
     <w:p>
       <w:pPr>
@@ -2715,7 +3113,7 @@
 </file>
 
 <file path=word/header1.xml><?xml version="1.0" encoding="utf-8"?>
-<w:hdr xmlns:wpc="http://schemas.microsoft.com/office/word/2010/wordprocessingCanvas" xmlns:cx="http://schemas.microsoft.com/office/drawing/2014/chartex" xmlns:cx1="http://schemas.microsoft.com/office/drawing/2015/9/8/chartex" xmlns:cx2="http://schemas.microsoft.com/office/drawing/2015/10/21/chartex" xmlns:cx3="http://schemas.microsoft.com/office/drawing/2016/5/9/chartex" xmlns:cx4="http://schemas.microsoft.com/office/drawing/2016/5/10/chartex" xmlns:cx5="http://schemas.microsoft.com/office/drawing/2016/5/11/chartex" xmlns:cx6="http://schemas.microsoft.com/office/drawing/2016/5/12/chartex" xmlns:cx7="http://schemas.microsoft.com/office/drawing/2016/5/13/chartex" xmlns:cx8="http://schemas.microsoft.com/office/drawing/2016/5/14/chartex" xmlns:mc="http://schemas.openxmlformats.org/markup-compatibility/2006" xmlns:aink="http://schemas.microsoft.com/office/drawing/2016/ink" xmlns:am3d="http://schemas.microsoft.com/office/drawing/2017/model3d" xmlns:o="urn:schemas-microsoft-com:office:office" xmlns:oel="http://schemas.microsoft.com/office/2019/extlst" xmlns:r="http://schemas.openxmlformats.org/officeDocument/2006/relationships" xmlns:m="http://schemas.openxmlformats.org/officeDocument/2006/math" xmlns:v="urn:schemas-microsoft-com:vml" xmlns:wp14="http://schemas.microsoft.com/office/word/2010/wordprocessingDrawing" xmlns:wp="http://schemas.openxmlformats.org/drawingml/2006/wordprocessingDrawing" xmlns:w10="urn:schemas-microsoft-com:office:word" xmlns:w="http://schemas.openxmlformats.org/wordprocessingml/2006/main" xmlns:w14="http://schemas.microsoft.com/office/word/2010/wordml" xmlns:w15="http://schemas.microsoft.com/office/word/2012/wordml" xmlns:w16cex="http://schemas.microsoft.com/office/word/2018/wordml/cex" xmlns:w16cid="http://schemas.microsoft.com/office/word/2016/wordml/cid" xmlns:w16="http://schemas.microsoft.com/office/word/2018/wordml" xmlns:w16sdtdh="http://schemas.microsoft.com/office/word/2020/wordml/sdtdatahash" xmlns:w16se="http://schemas.microsoft.com/office/word/2015/wordml/symex" xmlns:wpg="http://schemas.microsoft.com/office/word/2010/wordprocessingGroup" xmlns:wpi="http://schemas.microsoft.com/office/word/2010/wordprocessingInk" xmlns:wne="http://schemas.microsoft.com/office/word/2006/wordml" xmlns:wps="http://schemas.microsoft.com/office/word/2010/wordprocessingShape" mc:Ignorable="w14 w15 w16se w16cid w16 w16cex w16sdtdh wp14">
+<w:hdr xmlns:wpc="http://schemas.microsoft.com/office/word/2010/wordprocessingCanvas" xmlns:cx="http://schemas.microsoft.com/office/drawing/2014/chartex" xmlns:cx1="http://schemas.microsoft.com/office/drawing/2015/9/8/chartex" xmlns:cx2="http://schemas.microsoft.com/office/drawing/2015/10/21/chartex" xmlns:cx3="http://schemas.microsoft.com/office/drawing/2016/5/9/chartex" xmlns:cx4="http://schemas.microsoft.com/office/drawing/2016/5/10/chartex" xmlns:cx5="http://schemas.microsoft.com/office/drawing/2016/5/11/chartex" xmlns:cx6="http://schemas.microsoft.com/office/drawing/2016/5/12/chartex" xmlns:cx7="http://schemas.microsoft.com/office/drawing/2016/5/13/chartex" xmlns:cx8="http://schemas.microsoft.com/office/drawing/2016/5/14/chartex" xmlns:mc="http://schemas.openxmlformats.org/markup-compatibility/2006" xmlns:aink="http://schemas.microsoft.com/office/drawing/2016/ink" xmlns:am3d="http://schemas.microsoft.com/office/drawing/2017/model3d" xmlns:o="urn:schemas-microsoft-com:office:office" xmlns:oel="http://schemas.microsoft.com/office/2019/extlst" xmlns:r="http://schemas.openxmlformats.org/officeDocument/2006/relationships" xmlns:m="http://schemas.openxmlformats.org/officeDocument/2006/math" xmlns:v="urn:schemas-microsoft-com:vml" xmlns:wp14="http://schemas.microsoft.com/office/word/2010/wordprocessingDrawing" xmlns:wp="http://schemas.openxmlformats.org/drawingml/2006/wordprocessingDrawing" xmlns:w10="urn:schemas-microsoft-com:office:word" xmlns:w="http://schemas.openxmlformats.org/wordprocessingml/2006/main" xmlns:w14="http://schemas.microsoft.com/office/word/2010/wordml" xmlns:w15="http://schemas.microsoft.com/office/word/2012/wordml" xmlns:w16cex="http://schemas.microsoft.com/office/word/2018/wordml/cex" xmlns:w16cid="http://schemas.microsoft.com/office/word/2016/wordml/cid" xmlns:w16="http://schemas.microsoft.com/office/word/2018/wordml" xmlns:w16du="http://schemas.microsoft.com/office/word/2023/wordml/word16du" xmlns:w16sdtdh="http://schemas.microsoft.com/office/word/2020/wordml/sdtdatahash" xmlns:w16se="http://schemas.microsoft.com/office/word/2015/wordml/symex" xmlns:wpg="http://schemas.microsoft.com/office/word/2010/wordprocessingGroup" xmlns:wpi="http://schemas.microsoft.com/office/word/2010/wordprocessingInk" xmlns:wne="http://schemas.microsoft.com/office/word/2006/wordml" xmlns:wps="http://schemas.microsoft.com/office/word/2010/wordprocessingShape" mc:Ignorable="w14 w15 w16se w16cid w16 w16cex w16sdtdh w16du wp14">
   <w:p>
     <w:pPr>
       <w:pStyle w:val="Cabealho"/>
@@ -2807,7 +3205,7 @@
 </file>
 
 <file path=word/styles.xml><?xml version="1.0" encoding="utf-8"?>
-<w:styles xmlns:mc="http://schemas.openxmlformats.org/markup-compatibility/2006" xmlns:r="http://schemas.openxmlformats.org/officeDocument/2006/relationships" xmlns:w="http://schemas.openxmlformats.org/wordprocessingml/2006/main" xmlns:w14="http://schemas.microsoft.com/office/word/2010/wordml" xmlns:w15="http://schemas.microsoft.com/office/word/2012/wordml" xmlns:w16cex="http://schemas.microsoft.com/office/word/2018/wordml/cex" xmlns:w16cid="http://schemas.microsoft.com/office/word/2016/wordml/cid" xmlns:w16="http://schemas.microsoft.com/office/word/2018/wordml" xmlns:w16sdtdh="http://schemas.microsoft.com/office/word/2020/wordml/sdtdatahash" xmlns:w16se="http://schemas.microsoft.com/office/word/2015/wordml/symex" mc:Ignorable="w14 w15 w16se w16cid w16 w16cex w16sdtdh">
+<w:styles xmlns:mc="http://schemas.openxmlformats.org/markup-compatibility/2006" xmlns:r="http://schemas.openxmlformats.org/officeDocument/2006/relationships" xmlns:w="http://schemas.openxmlformats.org/wordprocessingml/2006/main" xmlns:w14="http://schemas.microsoft.com/office/word/2010/wordml" xmlns:w15="http://schemas.microsoft.com/office/word/2012/wordml" xmlns:w16cex="http://schemas.microsoft.com/office/word/2018/wordml/cex" xmlns:w16cid="http://schemas.microsoft.com/office/word/2016/wordml/cid" xmlns:w16="http://schemas.microsoft.com/office/word/2018/wordml" xmlns:w16du="http://schemas.microsoft.com/office/word/2023/wordml/word16du" xmlns:w16sdtdh="http://schemas.microsoft.com/office/word/2020/wordml/sdtdatahash" xmlns:w16se="http://schemas.microsoft.com/office/word/2015/wordml/symex" mc:Ignorable="w14 w15 w16se w16cid w16 w16cex w16sdtdh w16du">
   <w:docDefaults>
     <w:rPrDefault>
       <w:rPr>
@@ -3206,7 +3604,7 @@
   <w:style w:type="paragraph" w:default="1" w:styleId="Normal">
     <w:name w:val="Normal"/>
     <w:qFormat/>
-    <w:rsid w:val="00C03BE6"/>
+    <w:rsid w:val="002A4C45"/>
   </w:style>
   <w:style w:type="character" w:default="1" w:styleId="Fontepargpadro">
     <w:name w:val="Default Paragraph Font"/>

</xml_diff>